<commit_message>
Added the Design documentation
</commit_message>
<xml_diff>
--- a/Documentation/Design/Design.docx
+++ b/Documentation/Design/Design.docx
@@ -16,6 +16,148 @@
       </w:pPr>
       <w:r>
         <w:t>Distributed System Components</w:t>
+      </w:r>
+    </w:p>
+    <w:p>
+      <w:pPr>
+        <w:jc w:val="both"/>
+      </w:pPr>
+      <w:r>
+        <w:t xml:space="preserve">The system is comprised of and distributed across four </w:t>
+      </w:r>
+      <w:r>
+        <w:t>components:</w:t>
+      </w:r>
+      <w:r>
+        <w:t xml:space="preserve"> </w:t>
+      </w:r>
+      <w:r>
+        <w:t>The</w:t>
+      </w:r>
+      <w:r>
+        <w:t xml:space="preserve"> </w:t>
+      </w:r>
+      <w:r>
+        <w:t>S</w:t>
+      </w:r>
+      <w:r>
+        <w:t xml:space="preserve">erver, </w:t>
+      </w:r>
+      <w:r>
+        <w:t>C</w:t>
+      </w:r>
+      <w:r>
+        <w:t xml:space="preserve">ontroller </w:t>
+      </w:r>
+      <w:r>
+        <w:t>C</w:t>
+      </w:r>
+      <w:r>
+        <w:t xml:space="preserve">lient, </w:t>
+      </w:r>
+      <w:r>
+        <w:t>ESP</w:t>
+      </w:r>
+      <w:r>
+        <w:t>32</w:t>
+      </w:r>
+      <w:r>
+        <w:t xml:space="preserve"> and Arduino Mega.</w:t>
+      </w:r>
+      <w:r>
+        <w:t xml:space="preserve"> Figure 1 depicts the relation between these components.</w:t>
+      </w:r>
+      <w:r>
+        <w:t xml:space="preserve"> </w:t>
+      </w:r>
+      <w:r>
+        <w:t>The system uses TCP/IP protocol to send requests between the server, controller clients and buggies. The TCP/IP protocol has been chosen due to features such as:</w:t>
+      </w:r>
+    </w:p>
+    <w:p>
+      <w:pPr>
+        <w:pStyle w:val="ListParagraph"/>
+        <w:numPr>
+          <w:ilvl w:val="0"/>
+          <w:numId w:val="2"/>
+        </w:numPr>
+        <w:jc w:val="both"/>
+      </w:pPr>
+      <w:r>
+        <w:rPr>
+          <w:b/>
+          <w:bCs/>
+        </w:rPr>
+        <w:t>Guarantee of delivery</w:t>
+      </w:r>
+      <w:r>
+        <w:t xml:space="preserve"> </w:t>
+      </w:r>
+      <w:r>
+        <w:t>– ensures</w:t>
+      </w:r>
+      <w:r>
+        <w:t xml:space="preserve"> that data will be delivered as long as there is a connection.</w:t>
+      </w:r>
+    </w:p>
+    <w:p>
+      <w:pPr>
+        <w:pStyle w:val="ListParagraph"/>
+        <w:numPr>
+          <w:ilvl w:val="0"/>
+          <w:numId w:val="2"/>
+        </w:numPr>
+        <w:jc w:val="both"/>
+      </w:pPr>
+      <w:r>
+        <w:rPr>
+          <w:b/>
+          <w:bCs/>
+        </w:rPr>
+        <w:t>Order of delivery</w:t>
+      </w:r>
+      <w:r>
+        <w:t xml:space="preserve"> </w:t>
+      </w:r>
+      <w:r>
+        <w:t>– Ensures</w:t>
+      </w:r>
+      <w:r>
+        <w:t xml:space="preserve"> that the data is delivered in the same order it was sent.</w:t>
+      </w:r>
+    </w:p>
+    <w:p>
+      <w:pPr>
+        <w:pStyle w:val="ListParagraph"/>
+        <w:numPr>
+          <w:ilvl w:val="0"/>
+          <w:numId w:val="2"/>
+        </w:numPr>
+        <w:jc w:val="both"/>
+      </w:pPr>
+      <w:r>
+        <w:rPr>
+          <w:b/>
+          <w:bCs/>
+        </w:rPr>
+        <w:t>Error Correction</w:t>
+      </w:r>
+      <w:r>
+        <w:t xml:space="preserve"> </w:t>
+      </w:r>
+      <w:r>
+        <w:t>– Utilises</w:t>
+      </w:r>
+      <w:r>
+        <w:t xml:space="preserve"> checksums to ensure that the data was not corrupted during the transmission process.</w:t>
+      </w:r>
+    </w:p>
+    <w:p>
+      <w:pPr>
+        <w:jc w:val="both"/>
+      </w:pPr>
+      <w:r>
+        <w:t>Despite being slower than UDP due to the extra data the protocol transmits, it offers the reliability that that satisfies the communication reliability requirement of the system.</w:t>
       </w:r>
     </w:p>
     <w:p>
@@ -29,22 +171,23 @@
         <mc:AlternateContent>
           <mc:Choice Requires="wps">
             <w:drawing>
-              <wp:anchor distT="0" distB="0" distL="114300" distR="114300" simplePos="0" relativeHeight="251660288" behindDoc="1" locked="0" layoutInCell="1" allowOverlap="1" wp14:anchorId="0AD30F28" wp14:editId="475EF2CC">
+              <wp:anchor distT="0" distB="0" distL="114300" distR="114300" simplePos="0" relativeHeight="251660288" behindDoc="1" locked="0" layoutInCell="1" allowOverlap="1" wp14:anchorId="0AD30F28" wp14:editId="2F8F437D">
                 <wp:simplePos x="0" y="0"/>
-                <wp:positionH relativeFrom="column">
-                  <wp:posOffset>-2540</wp:posOffset>
+                <wp:positionH relativeFrom="margin">
+                  <wp:align>left</wp:align>
                 </wp:positionH>
                 <wp:positionV relativeFrom="paragraph">
-                  <wp:posOffset>3190875</wp:posOffset>
+                  <wp:posOffset>2893060</wp:posOffset>
                 </wp:positionV>
                 <wp:extent cx="5724525" cy="635"/>
-                <wp:effectExtent l="0" t="0" r="0" b="0"/>
+                <wp:effectExtent l="0" t="0" r="9525" b="0"/>
                 <wp:wrapTight wrapText="bothSides">
                   <wp:wrapPolygon edited="0">
                     <wp:start x="0" y="0"/>
-                    <wp:lineTo x="0" y="21600"/>
-                    <wp:lineTo x="21600" y="21600"/>
-                    <wp:lineTo x="21600" y="0"/>
+                    <wp:lineTo x="0" y="20057"/>
+                    <wp:lineTo x="21564" y="20057"/>
+                    <wp:lineTo x="21564" y="0"/>
+                    <wp:lineTo x="0" y="0"/>
                   </wp:wrapPolygon>
                 </wp:wrapTight>
                 <wp:docPr id="1" name="Text Box 1"/>
@@ -81,14 +224,27 @@
                             <w:r>
                               <w:t xml:space="preserve">Figure </w:t>
                             </w:r>
-                            <w:fldSimple w:instr=" SEQ Figure \* ARABIC ">
-                              <w:r>
-                                <w:rPr>
-                                  <w:noProof/>
-                                </w:rPr>
-                                <w:t>1</w:t>
-                              </w:r>
-                            </w:fldSimple>
+                            <w:r>
+                              <w:fldChar w:fldCharType="begin"/>
+                            </w:r>
+                            <w:r>
+                              <w:instrText xml:space="preserve"> SEQ Figure \* ARABIC </w:instrText>
+                            </w:r>
+                            <w:r>
+                              <w:fldChar w:fldCharType="separate"/>
+                            </w:r>
+                            <w:r>
+                              <w:rPr>
+                                <w:noProof/>
+                              </w:rPr>
+                              <w:t>1</w:t>
+                            </w:r>
+                            <w:r>
+                              <w:rPr>
+                                <w:noProof/>
+                              </w:rPr>
+                              <w:fldChar w:fldCharType="end"/>
+                            </w:r>
                             <w:r>
                               <w:t>:Connections between the components of the distributed system.</w:t>
                             </w:r>
@@ -113,7 +269,7 @@
                 <v:stroke joinstyle="miter"/>
                 <v:path gradientshapeok="t" o:connecttype="rect"/>
               </v:shapetype>
-              <v:shape id="Text Box 1" o:spid="_x0000_s1026" type="#_x0000_t202" style="position:absolute;left:0;text-align:left;margin-left:-.2pt;margin-top:251.25pt;width:450.75pt;height:.05pt;z-index:-251656192;visibility:visible;mso-wrap-style:square;mso-wrap-distance-left:9pt;mso-wrap-distance-top:0;mso-wrap-distance-right:9pt;mso-wrap-distance-bottom:0;mso-position-horizontal:absolute;mso-position-horizontal-relative:text;mso-position-vertical:absolute;mso-position-vertical-relative:text;v-text-anchor:top" o:gfxdata="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" stroked="f">
+              <v:shape id="Text Box 1" o:spid="_x0000_s1026" type="#_x0000_t202" style="position:absolute;left:0;text-align:left;margin-left:0;margin-top:227.8pt;width:450.75pt;height:.05pt;z-index:-251656192;visibility:visible;mso-wrap-style:square;mso-wrap-distance-left:9pt;mso-wrap-distance-top:0;mso-wrap-distance-right:9pt;mso-wrap-distance-bottom:0;mso-position-horizontal:left;mso-position-horizontal-relative:margin;mso-position-vertical:absolute;mso-position-vertical-relative:text;v-text-anchor:top" o:gfxdata="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" stroked="f">
                 <v:textbox style="mso-fit-shape-to-text:t" inset="0,0,0,0">
                   <w:txbxContent>
                     <w:p>
@@ -127,21 +283,34 @@
                       <w:r>
                         <w:t xml:space="preserve">Figure </w:t>
                       </w:r>
-                      <w:fldSimple w:instr=" SEQ Figure \* ARABIC ">
-                        <w:r>
-                          <w:rPr>
-                            <w:noProof/>
-                          </w:rPr>
-                          <w:t>1</w:t>
-                        </w:r>
-                      </w:fldSimple>
+                      <w:r>
+                        <w:fldChar w:fldCharType="begin"/>
+                      </w:r>
+                      <w:r>
+                        <w:instrText xml:space="preserve"> SEQ Figure \* ARABIC </w:instrText>
+                      </w:r>
+                      <w:r>
+                        <w:fldChar w:fldCharType="separate"/>
+                      </w:r>
+                      <w:r>
+                        <w:rPr>
+                          <w:noProof/>
+                        </w:rPr>
+                        <w:t>1</w:t>
+                      </w:r>
+                      <w:r>
+                        <w:rPr>
+                          <w:noProof/>
+                        </w:rPr>
+                        <w:fldChar w:fldCharType="end"/>
+                      </w:r>
                       <w:r>
                         <w:t>:Connections between the components of the distributed system.</w:t>
                       </w:r>
                     </w:p>
                   </w:txbxContent>
                 </v:textbox>
-                <w10:wrap type="tight"/>
+                <w10:wrap type="tight" anchorx="margin"/>
               </v:shape>
             </w:pict>
           </mc:Fallback>
@@ -152,13 +321,13 @@
           <w:noProof/>
         </w:rPr>
         <w:drawing>
-          <wp:anchor distT="0" distB="0" distL="114300" distR="114300" simplePos="0" relativeHeight="251658240" behindDoc="1" locked="0" layoutInCell="1" allowOverlap="1" wp14:anchorId="5C969824" wp14:editId="158D3985">
+          <wp:anchor distT="0" distB="0" distL="114300" distR="114300" simplePos="0" relativeHeight="251658240" behindDoc="1" locked="0" layoutInCell="1" allowOverlap="1" wp14:anchorId="5C969824" wp14:editId="606B8B9B">
             <wp:simplePos x="0" y="0"/>
             <wp:positionH relativeFrom="margin">
               <wp:align>right</wp:align>
             </wp:positionH>
             <wp:positionV relativeFrom="paragraph">
-              <wp:posOffset>466725</wp:posOffset>
+              <wp:posOffset>283210</wp:posOffset>
             </wp:positionV>
             <wp:extent cx="5724525" cy="2667000"/>
             <wp:effectExtent l="0" t="0" r="9525" b="0"/>
@@ -185,7 +354,7 @@
                     </pic:cNvPicPr>
                   </pic:nvPicPr>
                   <pic:blipFill>
-                    <a:blip r:embed="rId4">
+                    <a:blip r:embed="rId5">
                       <a:extLst>
                         <a:ext uri="{28A0092B-C50C-407E-A947-70E740481C1C}">
                           <a14:useLocalDpi xmlns:a14="http://schemas.microsoft.com/office/drawing/2010/main" val="0"/>
@@ -216,50 +385,199 @@
           </wp:anchor>
         </w:drawing>
       </w:r>
-      <w:r>
-        <w:t xml:space="preserve">The system is comprised of and distributed across four </w:t>
-      </w:r>
-      <w:r>
-        <w:t>components:</w:t>
+    </w:p>
+    <w:p>
+      <w:pPr>
+        <w:pStyle w:val="Heading3"/>
+      </w:pPr>
+      <w:r>
+        <w:t>The Server</w:t>
+      </w:r>
+    </w:p>
+    <w:p>
+      <w:pPr>
+        <w:jc w:val="both"/>
+      </w:pPr>
+      <w:r>
+        <w:t>In order to allow multiple users and buggies to interact with each other, a server has been created for the controller clients and buggies to connect to. By having a server that all buggies and users connect to, awareness of all clients present on the</w:t>
+      </w:r>
+      <w:r>
+        <w:t xml:space="preserve"> network</w:t>
+      </w:r>
+      <w:r>
+        <w:t xml:space="preserve"> can be established. The server can then relay this information back to the controller clients which can then choose a buggy they would like to connect to.</w:t>
+      </w:r>
+    </w:p>
+    <w:p>
+      <w:pPr>
+        <w:jc w:val="both"/>
+      </w:pPr>
+      <w:r>
+        <w:t xml:space="preserve">Aside from maintain awareness of the connected clients, the server keeps track of the connections between controller clients and buggies and provides permission for controller clients to connect to a buggy. </w:t>
+      </w:r>
+      <w:r>
+        <w:t>Because the server keeps track of the</w:t>
       </w:r>
       <w:r>
         <w:t xml:space="preserve"> </w:t>
       </w:r>
       <w:r>
-        <w:t>The</w:t>
+        <w:t>aforementioned</w:t>
+      </w:r>
+      <w:r>
+        <w:t xml:space="preserve"> information it prevents multiple client connections to a single buggy which prevents control contention.</w:t>
+      </w:r>
+    </w:p>
+    <w:p>
+      <w:pPr>
+        <w:pStyle w:val="Heading3"/>
+      </w:pPr>
+      <w:r>
+        <w:t>Controller Client</w:t>
+      </w:r>
+    </w:p>
+    <w:p>
+      <w:pPr>
+        <w:jc w:val="both"/>
+      </w:pPr>
+      <w:r>
+        <w:t xml:space="preserve">The controller client is a graphical user interface utilised by the user of the system to connect </w:t>
+      </w:r>
+      <w:r>
+        <w:t xml:space="preserve">and interact with the buggy and the server. The controller client provides the interface through which the </w:t>
+      </w:r>
+      <w:r>
+        <w:lastRenderedPageBreak/>
+        <w:t>user can control and interact with the buggy in three different modes. These are the ‘Manual’ mode, ‘Configuration’ mode, and ‘Autonomous’ mode.</w:t>
+      </w:r>
+    </w:p>
+    <w:p>
+      <w:pPr>
+        <w:pStyle w:val="Heading4"/>
+      </w:pPr>
+      <w:r>
+        <w:t>Manual Mode</w:t>
+      </w:r>
+    </w:p>
+    <w:p>
+      <w:r>
+        <w:t>Manual mode allows the connected user to control the buggy. The user can move the buggy to a desired location and request environmental data from that location.</w:t>
+      </w:r>
+    </w:p>
+    <w:p>
+      <w:pPr>
+        <w:pStyle w:val="Heading4"/>
+      </w:pPr>
+      <w:r>
+        <w:t>Configuration Mode</w:t>
+      </w:r>
+    </w:p>
+    <w:p>
+      <w:r>
+        <w:t>In this mode, the user can configure the following parameters</w:t>
+      </w:r>
+      <w:r>
+        <w:t xml:space="preserve"> to affect how the buggy operates.</w:t>
+      </w:r>
+    </w:p>
+    <w:p>
+      <w:pPr>
+        <w:jc w:val="both"/>
+      </w:pPr>
+      <w:r>
+        <w:rPr>
+          <w:b/>
+          <w:bCs/>
+        </w:rPr>
+        <w:t>Autonomous Mode Data Request Frequency</w:t>
       </w:r>
       <w:r>
         <w:t xml:space="preserve"> </w:t>
       </w:r>
       <w:r>
-        <w:t>S</w:t>
-      </w:r>
-      <w:r>
-        <w:t xml:space="preserve">erver, </w:t>
-      </w:r>
-      <w:r>
-        <w:t>C</w:t>
-      </w:r>
-      <w:r>
-        <w:t xml:space="preserve">ontroller </w:t>
-      </w:r>
-      <w:r>
-        <w:t>C</w:t>
-      </w:r>
-      <w:r>
-        <w:t xml:space="preserve">lient, </w:t>
-      </w:r>
-      <w:r>
-        <w:t>ESP</w:t>
-      </w:r>
-      <w:r>
-        <w:t>32</w:t>
-      </w:r>
-      <w:r>
-        <w:t xml:space="preserve"> and Arduino Mega.</w:t>
-      </w:r>
-      <w:r>
-        <w:t xml:space="preserve"> Figure 1 depicts the relation between these components.</w:t>
+        <w:t>–</w:t>
+      </w:r>
+      <w:r>
+        <w:t xml:space="preserve"> This configuration option allows the user to select how often the buggy sends data back to the user</w:t>
+      </w:r>
+      <w:r>
+        <w:t xml:space="preserve"> in Autonomous mode. A finer map of environmental conditions can be produced based on need.</w:t>
+      </w:r>
+    </w:p>
+    <w:p>
+      <w:pPr>
+        <w:jc w:val="both"/>
+      </w:pPr>
+      <w:r>
+        <w:rPr>
+          <w:b/>
+          <w:bCs/>
+        </w:rPr>
+        <w:t>Buggy Speed</w:t>
+      </w:r>
+      <w:r>
+        <w:t xml:space="preserve"> – Allows the user to select the speed at which the buggy can move. Finer motion can be achieved if the buggy moves </w:t>
+      </w:r>
+      <w:r>
+        <w:t>slower.</w:t>
+      </w:r>
+    </w:p>
+    <w:p>
+      <w:pPr>
+        <w:jc w:val="both"/>
+      </w:pPr>
+      <w:r>
+        <w:rPr>
+          <w:b/>
+          <w:bCs/>
+        </w:rPr>
+        <w:t>Maximum Object Distance</w:t>
+      </w:r>
+      <w:r>
+        <w:t xml:space="preserve"> – Allows the user to set the maximum distance between the buggy and the obstacle before the buggy tries to avoid it in Autonomous mode.</w:t>
+      </w:r>
+      <w:r>
+        <w:t xml:space="preserve"> The slower the buggy speed, the larger the distance should be to allow the buggy space to avoid the obstacle.</w:t>
+      </w:r>
+    </w:p>
+    <w:p>
+      <w:pPr>
+        <w:jc w:val="both"/>
+      </w:pPr>
+      <w:r>
+        <w:rPr>
+          <w:b/>
+          <w:bCs/>
+        </w:rPr>
+        <w:t>Difference in Light Intensity</w:t>
+      </w:r>
+      <w:r>
+        <w:t xml:space="preserve"> – Allows the user to set the minimum difference between the readings of the Arduino LDRs before the buggy decides to move left or right.</w:t>
+      </w:r>
+      <w:r>
+        <w:t xml:space="preserve"> The LDRs are not perfect and there may</w:t>
+      </w:r>
+      <w:r>
+        <w:t xml:space="preserve"> </w:t>
+      </w:r>
+      <w:r>
+        <w:t>be some differences in readings between the two even if the light intensity is identical. Allowing the configuration of the difference can prevent</w:t>
+      </w:r>
+      <w:r>
+        <w:t xml:space="preserve"> this effect from making the buggy turn if the intensity of light is the same. Additionally, setting this parameter can prevent the buggy turning at the smallest of changes in light intensity.</w:t>
+      </w:r>
+    </w:p>
+    <w:p>
+      <w:pPr>
+        <w:pStyle w:val="Heading4"/>
+      </w:pPr>
+      <w:r>
+        <w:t>Autonomous Mode</w:t>
+      </w:r>
+    </w:p>
+    <w:p>
+      <w:r>
+        <w:t>In this mode the buggy moves around the greenhouse on its own, periodically relaying information about the conditions inside the greenhouse back to the user.</w:t>
       </w:r>
     </w:p>
     <w:p>
@@ -267,140 +585,475 @@
         <w:pStyle w:val="Heading3"/>
       </w:pPr>
       <w:r>
-        <w:t>The Server</w:t>
-      </w:r>
-    </w:p>
-    <w:p>
-      <w:pPr>
-        <w:jc w:val="both"/>
-      </w:pPr>
-      <w:r>
-        <w:t>In order to allow multiple users and buggies to interact with each other, a server has been created for the controller clients and buggies to connect to. By having a server that all buggies and users connect to, awareness of all clients present on the</w:t>
-      </w:r>
-      <w:r>
-        <w:t xml:space="preserve"> network</w:t>
-      </w:r>
-      <w:r>
-        <w:t xml:space="preserve"> can be established. The server can then relay this information back to the controller clients which can then choose a buggy they would like to connect to.</w:t>
-      </w:r>
-    </w:p>
-    <w:p>
-      <w:pPr>
-        <w:jc w:val="both"/>
-      </w:pPr>
-      <w:r>
-        <w:t xml:space="preserve">Aside from maintain awareness of the connected clients, the server keeps track of the connections between controller clients and buggies and provides permission for controller clients to connect to a buggy. </w:t>
-      </w:r>
-      <w:r>
-        <w:t>Because the server keeps track of the</w:t>
+        <w:t>ESP32 (Buggy)</w:t>
+      </w:r>
+    </w:p>
+    <w:p>
+      <w:pPr>
+        <w:jc w:val="both"/>
+      </w:pPr>
+      <w:r>
+        <w:t xml:space="preserve">The ESP32 </w:t>
+      </w:r>
+      <w:r>
+        <w:t xml:space="preserve">is a microcontroller that comes with integrated </w:t>
+      </w:r>
+      <w:proofErr w:type="spellStart"/>
+      <w:r>
+        <w:t>WiFi</w:t>
+      </w:r>
+      <w:proofErr w:type="spellEnd"/>
+      <w:r>
+        <w:t xml:space="preserve"> and is therefore used inside the buggy to allow connection to a network which in turn allows the buggy to connect to a server and a controller client to connect to the buggy. </w:t>
+      </w:r>
+    </w:p>
+    <w:p>
+      <w:pPr>
+        <w:jc w:val="both"/>
+      </w:pPr>
+      <w:r>
+        <w:t xml:space="preserve">The ESP32 also extracts data from the environment through the sensors interfaced to it and carries out appropriate computations on the data. Additionally, any information that the ESP32 receives from the controller client that is applicable to the Arduino Mega is relayed to the Arduino </w:t>
+      </w:r>
+      <w:r>
+        <w:t>by the ESP32 using UART.</w:t>
+      </w:r>
+    </w:p>
+    <w:p>
+      <w:pPr>
+        <w:jc w:val="both"/>
+      </w:pPr>
+      <w:r>
+        <w:t>The ESP32 connects to the server to make it aware of the buggy’s presence. There is no communication between the server and the buggy after the connection is made.</w:t>
+      </w:r>
+    </w:p>
+    <w:p>
+      <w:pPr>
+        <w:pStyle w:val="Heading3"/>
+      </w:pPr>
+      <w:r>
+        <w:t>Arduino Mega (Buggy)</w:t>
+      </w:r>
+    </w:p>
+    <w:p>
+      <w:pPr>
+        <w:jc w:val="both"/>
+      </w:pPr>
+      <w:r>
+        <w:t xml:space="preserve">The Arduino is equipped with an Arduino Motor shield which allows the buggy motors to be driven. The Arduino Mega is therefore responsible for driving the buggy. The Arduino is also </w:t>
+      </w:r>
+      <w:r>
+        <w:t>equipped with two light dependent resistors and an ultrasonic module for use in the autonomous mode.</w:t>
+      </w:r>
+    </w:p>
+    <w:p>
+      <w:pPr>
+        <w:jc w:val="both"/>
+      </w:pPr>
+      <w:r>
+        <w:t xml:space="preserve">Any information that needs to be transmitted back to the controller client is first sent to the ESP32 over UART which then transmits the data back to the controller client. Because the ESP32 uses 3.3V </w:t>
+      </w:r>
+      <w:r>
+        <w:lastRenderedPageBreak/>
+        <w:t>logic level compared to the Arduino’s 5V logic level, a 3.3V-5V logic converter is used.</w:t>
+      </w:r>
+      <w:r>
+        <w:t xml:space="preserve"> Figure 2 depicts a detailed diagram of the hardware that comprise the buggy.</w:t>
+      </w:r>
+    </w:p>
+    <w:p>
+      <w:pPr>
+        <w:spacing w:after="0" w:line="240" w:lineRule="auto"/>
+        <w:rPr>
+          <w:rFonts w:ascii="Calibri" w:eastAsia="Times New Roman" w:hAnsi="Calibri" w:cs="Calibri"/>
+          <w:lang w:eastAsia="en-GB"/>
+        </w:rPr>
+      </w:pPr>
+      <w:r>
+        <w:rPr>
+          <w:noProof/>
+        </w:rPr>
+        <mc:AlternateContent>
+          <mc:Choice Requires="wps">
+            <w:drawing>
+              <wp:anchor distT="0" distB="0" distL="114300" distR="114300" simplePos="0" relativeHeight="251663360" behindDoc="1" locked="0" layoutInCell="1" allowOverlap="1" wp14:anchorId="771AA498" wp14:editId="0072D20A">
+                <wp:simplePos x="0" y="0"/>
+                <wp:positionH relativeFrom="column">
+                  <wp:posOffset>713105</wp:posOffset>
+                </wp:positionH>
+                <wp:positionV relativeFrom="paragraph">
+                  <wp:posOffset>2646045</wp:posOffset>
+                </wp:positionV>
+                <wp:extent cx="4295775" cy="635"/>
+                <wp:effectExtent l="0" t="0" r="0" b="0"/>
+                <wp:wrapTight wrapText="bothSides">
+                  <wp:wrapPolygon edited="0">
+                    <wp:start x="0" y="0"/>
+                    <wp:lineTo x="0" y="21600"/>
+                    <wp:lineTo x="21600" y="21600"/>
+                    <wp:lineTo x="21600" y="0"/>
+                  </wp:wrapPolygon>
+                </wp:wrapTight>
+                <wp:docPr id="4" name="Text Box 4"/>
+                <wp:cNvGraphicFramePr/>
+                <a:graphic xmlns:a="http://schemas.openxmlformats.org/drawingml/2006/main">
+                  <a:graphicData uri="http://schemas.microsoft.com/office/word/2010/wordprocessingShape">
+                    <wps:wsp>
+                      <wps:cNvSpPr txBox="1"/>
+                      <wps:spPr>
+                        <a:xfrm>
+                          <a:off x="0" y="0"/>
+                          <a:ext cx="4295775" cy="635"/>
+                        </a:xfrm>
+                        <a:prstGeom prst="rect">
+                          <a:avLst/>
+                        </a:prstGeom>
+                        <a:solidFill>
+                          <a:prstClr val="white"/>
+                        </a:solidFill>
+                        <a:ln>
+                          <a:noFill/>
+                        </a:ln>
+                      </wps:spPr>
+                      <wps:txbx>
+                        <w:txbxContent>
+                          <w:p>
+                            <w:pPr>
+                              <w:pStyle w:val="Caption"/>
+                              <w:jc w:val="center"/>
+                              <w:rPr>
+                                <w:rFonts w:ascii="Calibri" w:eastAsia="Times New Roman" w:hAnsi="Calibri" w:cs="Calibri"/>
+                                <w:noProof/>
+                              </w:rPr>
+                            </w:pPr>
+                            <w:r>
+                              <w:t xml:space="preserve">Figure </w:t>
+                            </w:r>
+                            <w:fldSimple w:instr=" SEQ Figure \* ARABIC ">
+                              <w:r>
+                                <w:rPr>
+                                  <w:noProof/>
+                                </w:rPr>
+                                <w:t>2</w:t>
+                              </w:r>
+                            </w:fldSimple>
+                            <w:r>
+                              <w:t>: Hardware used in the buggy and hardware connections.</w:t>
+                            </w:r>
+                          </w:p>
+                        </w:txbxContent>
+                      </wps:txbx>
+                      <wps:bodyPr rot="0" spcFirstLastPara="0" vertOverflow="overflow" horzOverflow="overflow" vert="horz" wrap="square" lIns="0" tIns="0" rIns="0" bIns="0" numCol="1" spcCol="0" rtlCol="0" fromWordArt="0" anchor="t" anchorCtr="0" forceAA="0" compatLnSpc="1">
+                        <a:prstTxWarp prst="textNoShape">
+                          <a:avLst/>
+                        </a:prstTxWarp>
+                        <a:spAutoFit/>
+                      </wps:bodyPr>
+                    </wps:wsp>
+                  </a:graphicData>
+                </a:graphic>
+              </wp:anchor>
+            </w:drawing>
+          </mc:Choice>
+          <mc:Fallback>
+            <w:pict>
+              <v:shape w14:anchorId="771AA498" id="Text Box 4" o:spid="_x0000_s1027" type="#_x0000_t202" style="position:absolute;margin-left:56.15pt;margin-top:208.35pt;width:338.25pt;height:.05pt;z-index:-251653120;visibility:visible;mso-wrap-style:square;mso-wrap-distance-left:9pt;mso-wrap-distance-top:0;mso-wrap-distance-right:9pt;mso-wrap-distance-bottom:0;mso-position-horizontal:absolute;mso-position-horizontal-relative:text;mso-position-vertical:absolute;mso-position-vertical-relative:text;v-text-anchor:top" o:gfxdata="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" stroked="f">
+                <v:textbox style="mso-fit-shape-to-text:t" inset="0,0,0,0">
+                  <w:txbxContent>
+                    <w:p>
+                      <w:pPr>
+                        <w:pStyle w:val="Caption"/>
+                        <w:jc w:val="center"/>
+                        <w:rPr>
+                          <w:rFonts w:ascii="Calibri" w:eastAsia="Times New Roman" w:hAnsi="Calibri" w:cs="Calibri"/>
+                          <w:noProof/>
+                        </w:rPr>
+                      </w:pPr>
+                      <w:r>
+                        <w:t xml:space="preserve">Figure </w:t>
+                      </w:r>
+                      <w:fldSimple w:instr=" SEQ Figure \* ARABIC ">
+                        <w:r>
+                          <w:rPr>
+                            <w:noProof/>
+                          </w:rPr>
+                          <w:t>2</w:t>
+                        </w:r>
+                      </w:fldSimple>
+                      <w:r>
+                        <w:t>: Hardware used in the buggy and hardware connections.</w:t>
+                      </w:r>
+                    </w:p>
+                  </w:txbxContent>
+                </v:textbox>
+                <w10:wrap type="tight"/>
+              </v:shape>
+            </w:pict>
+          </mc:Fallback>
+        </mc:AlternateContent>
+      </w:r>
+      <w:r>
+        <w:rPr>
+          <w:rFonts w:ascii="Calibri" w:eastAsia="Times New Roman" w:hAnsi="Calibri" w:cs="Calibri"/>
+          <w:noProof/>
+          <w:lang w:eastAsia="en-GB"/>
+        </w:rPr>
+        <w:drawing>
+          <wp:anchor distT="0" distB="0" distL="114300" distR="114300" simplePos="0" relativeHeight="251661312" behindDoc="1" locked="0" layoutInCell="1" allowOverlap="1" wp14:anchorId="33FDE352" wp14:editId="1EB8AD9C">
+            <wp:simplePos x="0" y="0"/>
+            <wp:positionH relativeFrom="margin">
+              <wp:align>center</wp:align>
+            </wp:positionH>
+            <wp:positionV relativeFrom="paragraph">
+              <wp:posOffset>10160</wp:posOffset>
+            </wp:positionV>
+            <wp:extent cx="4295775" cy="2578735"/>
+            <wp:effectExtent l="0" t="0" r="9525" b="0"/>
+            <wp:wrapTight wrapText="bothSides">
+              <wp:wrapPolygon edited="0">
+                <wp:start x="0" y="0"/>
+                <wp:lineTo x="0" y="21382"/>
+                <wp:lineTo x="21552" y="21382"/>
+                <wp:lineTo x="21552" y="0"/>
+                <wp:lineTo x="0" y="0"/>
+              </wp:wrapPolygon>
+            </wp:wrapTight>
+            <wp:docPr id="3" name="Picture 3" descr="Environmental &#10;Light Intensity &#10;Sensor &#10;ESP32 &#10;(Integrated WiFi) &#10;12C &#10;BME280 &#10;Environmental &#10;Temperature + &#10;Humidi Sensor &#10;Buggy &#10;UART &#10;3.3v - sv &#10;Logic Level &#10;Converter &#10;Light Intensity &#10;Sensor &amp; &#10;Ultrasonic Module &#10;Arduino Mega + &#10;Motor Shield &#10;DC &amp; Servo Motors "/>
+            <wp:cNvGraphicFramePr>
+              <a:graphicFrameLocks xmlns:a="http://schemas.openxmlformats.org/drawingml/2006/main" noChangeAspect="1"/>
+            </wp:cNvGraphicFramePr>
+            <a:graphic xmlns:a="http://schemas.openxmlformats.org/drawingml/2006/main">
+              <a:graphicData uri="http://schemas.openxmlformats.org/drawingml/2006/picture">
+                <pic:pic xmlns:pic="http://schemas.openxmlformats.org/drawingml/2006/picture">
+                  <pic:nvPicPr>
+                    <pic:cNvPr id="0" name="Picture 2" descr="Environmental &#10;Light Intensity &#10;Sensor &#10;ESP32 &#10;(Integrated WiFi) &#10;12C &#10;BME280 &#10;Environmental &#10;Temperature + &#10;Humidi Sensor &#10;Buggy &#10;UART &#10;3.3v - sv &#10;Logic Level &#10;Converter &#10;Light Intensity &#10;Sensor &amp; &#10;Ultrasonic Module &#10;Arduino Mega + &#10;Motor Shield &#10;DC &amp; Servo Motors "/>
+                    <pic:cNvPicPr>
+                      <a:picLocks noChangeAspect="1" noChangeArrowheads="1"/>
+                    </pic:cNvPicPr>
+                  </pic:nvPicPr>
+                  <pic:blipFill>
+                    <a:blip r:embed="rId6">
+                      <a:extLst>
+                        <a:ext uri="{28A0092B-C50C-407E-A947-70E740481C1C}">
+                          <a14:useLocalDpi xmlns:a14="http://schemas.microsoft.com/office/drawing/2010/main" val="0"/>
+                        </a:ext>
+                      </a:extLst>
+                    </a:blip>
+                    <a:srcRect/>
+                    <a:stretch>
+                      <a:fillRect/>
+                    </a:stretch>
+                  </pic:blipFill>
+                  <pic:spPr bwMode="auto">
+                    <a:xfrm>
+                      <a:off x="0" y="0"/>
+                      <a:ext cx="4295775" cy="2578735"/>
+                    </a:xfrm>
+                    <a:prstGeom prst="rect">
+                      <a:avLst/>
+                    </a:prstGeom>
+                    <a:noFill/>
+                    <a:ln>
+                      <a:noFill/>
+                    </a:ln>
+                  </pic:spPr>
+                </pic:pic>
+              </a:graphicData>
+            </a:graphic>
+            <wp14:sizeRelH relativeFrom="margin">
+              <wp14:pctWidth>0</wp14:pctWidth>
+            </wp14:sizeRelH>
+            <wp14:sizeRelV relativeFrom="margin">
+              <wp14:pctHeight>0</wp14:pctHeight>
+            </wp14:sizeRelV>
+          </wp:anchor>
+        </w:drawing>
+      </w:r>
+    </w:p>
+    <w:p>
+      <w:pPr>
+        <w:jc w:val="both"/>
+      </w:pPr>
+    </w:p>
+    <w:p>
+      <w:pPr>
+        <w:jc w:val="both"/>
+      </w:pPr>
+    </w:p>
+    <w:p>
+      <w:pPr>
+        <w:jc w:val="both"/>
+      </w:pPr>
+    </w:p>
+    <w:p>
+      <w:pPr>
+        <w:jc w:val="both"/>
+      </w:pPr>
+    </w:p>
+    <w:p>
+      <w:pPr>
+        <w:jc w:val="both"/>
+      </w:pPr>
+    </w:p>
+    <w:p>
+      <w:pPr>
+        <w:jc w:val="both"/>
+      </w:pPr>
+    </w:p>
+    <w:p>
+      <w:pPr>
+        <w:jc w:val="both"/>
+      </w:pPr>
+    </w:p>
+    <w:p>
+      <w:pPr>
+        <w:jc w:val="both"/>
+      </w:pPr>
+    </w:p>
+    <w:p>
+      <w:pPr>
+        <w:jc w:val="both"/>
+      </w:pPr>
+    </w:p>
+    <w:p>
+      <w:pPr>
+        <w:jc w:val="both"/>
+      </w:pPr>
+    </w:p>
+    <w:p>
+      <w:pPr>
+        <w:pStyle w:val="Heading2"/>
+        <w:jc w:val="both"/>
+      </w:pPr>
+      <w:r>
+        <w:t>Choice of Sensors</w:t>
+      </w:r>
+      <w:r>
+        <w:t xml:space="preserve"> and Actuators</w:t>
+      </w:r>
+    </w:p>
+    <w:p>
+      <w:pPr>
+        <w:jc w:val="both"/>
+      </w:pPr>
+      <w:r>
+        <w:t>To provide the buggy with intended functionality and to ensure that the buggy is able to perform the intended tasks, the following sensors and actuators were chosen.</w:t>
+      </w:r>
+    </w:p>
+    <w:p>
+      <w:pPr>
+        <w:jc w:val="both"/>
+      </w:pPr>
+      <w:r>
+        <w:rPr>
+          <w:b/>
+          <w:bCs/>
+        </w:rPr>
+        <w:t>BME280</w:t>
       </w:r>
       <w:r>
         <w:t xml:space="preserve"> </w:t>
       </w:r>
       <w:r>
-        <w:t>aforementioned</w:t>
-      </w:r>
-      <w:r>
-        <w:t xml:space="preserve"> information it prevents multiple client connections to a single buggy which prevents control contention.</w:t>
-      </w:r>
-    </w:p>
-    <w:p>
-      <w:pPr>
-        <w:pStyle w:val="Heading3"/>
-      </w:pPr>
-      <w:r>
-        <w:t>Controller Client</w:t>
-      </w:r>
-    </w:p>
-    <w:p>
-      <w:pPr>
-        <w:jc w:val="both"/>
-      </w:pPr>
-      <w:r>
-        <w:t xml:space="preserve">The controller client is a graphical user interface utilised by the user of the system to connect </w:t>
-      </w:r>
-      <w:r>
-        <w:t>and interact with the buggy and the server. The controller client provides the interface through which the user can control and interact with the buggy in three different modes. These are the ‘Manual’ mode, ‘Configuration’ mode, and ‘Autonomous’ mode.</w:t>
-      </w:r>
-    </w:p>
-    <w:p>
-      <w:pPr>
-        <w:pStyle w:val="Heading3"/>
-      </w:pPr>
-      <w:r>
-        <w:t>ESP32 (Buggy)</w:t>
-      </w:r>
-    </w:p>
-    <w:p>
-      <w:pPr>
-        <w:jc w:val="both"/>
-      </w:pPr>
-      <w:r>
-        <w:t xml:space="preserve">The ESP32 </w:t>
-      </w:r>
-      <w:r>
-        <w:t xml:space="preserve">is a microcontroller that comes with integrated WiFi and is therefore used inside the buggy to allow connection to a network which in turn allows the buggy to connect to a server and a controller client to connect to the buggy. </w:t>
-      </w:r>
-    </w:p>
-    <w:p>
-      <w:pPr>
-        <w:jc w:val="both"/>
-      </w:pPr>
-      <w:r>
-        <w:t xml:space="preserve">The ESP32 also extracts data from the environment through the sensors interfaced to it and carries out appropriate computations on the data. Additionally, any information that the ESP32 receives from the controller client that is applicable to the Arduino Mega is relayed to the Arduino </w:t>
-      </w:r>
-      <w:r>
-        <w:t>by the ESP32 using UART.</w:t>
-      </w:r>
-    </w:p>
-    <w:p>
-      <w:pPr>
-        <w:pStyle w:val="Heading3"/>
-      </w:pPr>
-      <w:r>
-        <w:t>Arduino Mega (Buggy)</w:t>
-      </w:r>
-    </w:p>
-    <w:p>
-      <w:pPr>
-        <w:jc w:val="both"/>
-      </w:pPr>
-      <w:r>
-        <w:t xml:space="preserve">The Arduino is equipped with an Arduino Motor shield which allows the buggy motors to be driven. The Arduino Mega is therefore responsible for driving the buggy. The Arduino is also </w:t>
-      </w:r>
-      <w:r>
-        <w:t>equipped with two light dependent resistors and an ultrasonic module for use in the autonomous mode.</w:t>
-      </w:r>
-    </w:p>
-    <w:p>
-      <w:pPr>
-        <w:jc w:val="both"/>
-      </w:pPr>
-      <w:r>
-        <w:t>Any information that needs to be transmitted back to the controller client is first sent to the ESP32 over UART which then transmits the data back to the controller client. Because the ESP32 uses 3.3V logic level compared to the Arduino’s 5V logic level, a 3.3V-5V logic converter is used.</w:t>
-      </w:r>
-    </w:p>
-    <w:p>
-      <w:pPr>
-        <w:pStyle w:val="Heading2"/>
-      </w:pPr>
-      <w:r>
-        <w:t>Choice of Sensors</w:t>
-      </w:r>
-    </w:p>
-    <w:p>
-      <w:r>
-        <w:t xml:space="preserve">-add the detailed buggy diagram </w:t>
-      </w:r>
-      <w:r>
-        <w:t>(maybe add it in previous section)</w:t>
-      </w:r>
-    </w:p>
-    <w:p>
-      <w:r>
-        <w:t>-talk about the chosen sensors</w:t>
-      </w:r>
-    </w:p>
+        <w:t>–</w:t>
+      </w:r>
+      <w:r>
+        <w:t xml:space="preserve"> </w:t>
+      </w:r>
+      <w:r>
+        <w:t>R</w:t>
+      </w:r>
+      <w:r>
+        <w:t>ecords temperature and humidity which are important parameters to monitor in a greenhouse to ensure optimal conditions.</w:t>
+      </w:r>
+    </w:p>
+    <w:p>
+      <w:pPr>
+        <w:jc w:val="both"/>
+      </w:pPr>
+      <w:r>
+        <w:rPr>
+          <w:b/>
+          <w:bCs/>
+        </w:rPr>
+        <w:t>LDR (Environmental)</w:t>
+      </w:r>
+      <w:r>
+        <w:t xml:space="preserve"> </w:t>
+      </w:r>
+      <w:r>
+        <w:t>–</w:t>
+      </w:r>
+      <w:r>
+        <w:t xml:space="preserve"> </w:t>
+      </w:r>
+      <w:r>
+        <w:t>R</w:t>
+      </w:r>
+      <w:r>
+        <w:t>ecords the light intensity which is also an important parameter to monitor as light preferences of different plants vary.</w:t>
+      </w:r>
+    </w:p>
+    <w:p>
+      <w:pPr>
+        <w:jc w:val="both"/>
+      </w:pPr>
+      <w:r>
+        <w:rPr>
+          <w:b/>
+          <w:bCs/>
+        </w:rPr>
+        <w:t>LDR (Autonomous Mode)</w:t>
+      </w:r>
+      <w:r>
+        <w:t xml:space="preserve"> </w:t>
+      </w:r>
+      <w:r>
+        <w:t>–</w:t>
+      </w:r>
+      <w:r>
+        <w:t xml:space="preserve"> </w:t>
+      </w:r>
+      <w:r>
+        <w:t>The LDRs connected to the Arduino serve the purpose of guiding the robot through the greenhouse. Because there are no plants in the pathway, the light intensity would be higher than in places where plants are present. By comparing the light intensities from both, left and right LDRs that are attached to the Arduino, the buggy can make a distinction if it is straying from the correct path or not and correct its course.</w:t>
+      </w:r>
+      <w:r>
+        <w:t xml:space="preserve"> </w:t>
+      </w:r>
+      <w:r>
+        <w:t>If a situation arises that the buggy cannot overcome, the user can always switch to manual mode and direct the buggy in the right direction.</w:t>
+      </w:r>
+    </w:p>
+    <w:p>
+      <w:pPr>
+        <w:jc w:val="both"/>
+      </w:pPr>
+      <w:r>
+        <w:rPr>
+          <w:b/>
+          <w:bCs/>
+        </w:rPr>
+        <w:t>Ultrasonic Module</w:t>
+      </w:r>
+      <w:r>
+        <w:t xml:space="preserve"> </w:t>
+      </w:r>
+      <w:r>
+        <w:t>–</w:t>
+      </w:r>
+      <w:r>
+        <w:t xml:space="preserve"> </w:t>
+      </w:r>
+      <w:r>
+        <w:t xml:space="preserve">The ultrasonic module serves the purpose of detecting nearby objects in front of the buggy in order to allow it to avoid collisions. The module is fitted to a servo motor to allow the buggy to move the module left and right to see and </w:t>
+      </w:r>
+      <w:r>
+        <w:t>decide</w:t>
+      </w:r>
+      <w:r>
+        <w:t xml:space="preserve"> on which route to take depending on what the buggy detects to its left and right side.</w:t>
+      </w:r>
+    </w:p>
+    <w:p/>
     <w:sectPr>
       <w:pgSz w:w="11906" w:h="16838"/>
       <w:pgMar w:top="1440" w:right="1440" w:bottom="1440" w:left="1440" w:header="708" w:footer="708" w:gutter="0"/>
@@ -409,6 +1062,243 @@
     </w:sectPr>
   </w:body>
 </w:document>
+</file>
+
+<file path=word/numbering.xml><?xml version="1.0" encoding="utf-8"?>
+<w:numbering xmlns:wpc="http://schemas.microsoft.com/office/word/2010/wordprocessingCanvas" xmlns:cx="http://schemas.microsoft.com/office/drawing/2014/chartex" xmlns:cx1="http://schemas.microsoft.com/office/drawing/2015/9/8/chartex" xmlns:cx2="http://schemas.microsoft.com/office/drawing/2015/10/21/chartex" xmlns:cx3="http://schemas.microsoft.com/office/drawing/2016/5/9/chartex" xmlns:cx4="http://schemas.microsoft.com/office/drawing/2016/5/10/chartex" xmlns:cx5="http://schemas.microsoft.com/office/drawing/2016/5/11/chartex" xmlns:cx6="http://schemas.microsoft.com/office/drawing/2016/5/12/chartex" xmlns:cx7="http://schemas.microsoft.com/office/drawing/2016/5/13/chartex" xmlns:cx8="http://schemas.microsoft.com/office/drawing/2016/5/14/chartex" xmlns:mc="http://schemas.openxmlformats.org/markup-compatibility/2006" xmlns:aink="http://schemas.microsoft.com/office/drawing/2016/ink" xmlns:am3d="http://schemas.microsoft.com/office/drawing/2017/model3d" xmlns:o="urn:schemas-microsoft-com:office:office" xmlns:r="http://schemas.openxmlformats.org/officeDocument/2006/relationships" xmlns:m="http://schemas.openxmlformats.org/officeDocument/2006/math" xmlns:v="urn:schemas-microsoft-com:vml" xmlns:wp14="http://schemas.microsoft.com/office/word/2010/wordprocessingDrawing" xmlns:wp="http://schemas.openxmlformats.org/drawingml/2006/wordprocessingDrawing" xmlns:w10="urn:schemas-microsoft-com:office:word" xmlns:w="http://schemas.openxmlformats.org/wordprocessingml/2006/main" xmlns:w14="http://schemas.microsoft.com/office/word/2010/wordml" xmlns:w15="http://schemas.microsoft.com/office/word/2012/wordml" xmlns:w16cex="http://schemas.microsoft.com/office/word/2018/wordml/cex" xmlns:w16cid="http://schemas.microsoft.com/office/word/2016/wordml/cid" xmlns:w16="http://schemas.microsoft.com/office/word/2018/wordml" xmlns:w16se="http://schemas.microsoft.com/office/word/2015/wordml/symex" xmlns:wpg="http://schemas.microsoft.com/office/word/2010/wordprocessingGroup" xmlns:wpi="http://schemas.microsoft.com/office/word/2010/wordprocessingInk" xmlns:wne="http://schemas.microsoft.com/office/word/2006/wordml" xmlns:wps="http://schemas.microsoft.com/office/word/2010/wordprocessingShape" mc:Ignorable="w14 w15 w16se w16cid w16 w16cex wp14">
+  <w:abstractNum w:abstractNumId="0" w15:restartNumberingAfterBreak="0">
+    <w:nsid w:val="0C122D68"/>
+    <w:multiLevelType w:val="hybridMultilevel"/>
+    <w:tmpl w:val="4426B6BC"/>
+    <w:lvl w:ilvl="0" w:tplc="08090005">
+      <w:start w:val="1"/>
+      <w:numFmt w:val="bullet"/>
+      <w:lvlText w:val=""/>
+      <w:lvlJc w:val="left"/>
+      <w:pPr>
+        <w:ind w:left="720" w:hanging="360"/>
+      </w:pPr>
+      <w:rPr>
+        <w:rFonts w:ascii="Wingdings" w:hAnsi="Wingdings" w:hint="default"/>
+      </w:rPr>
+    </w:lvl>
+    <w:lvl w:ilvl="1" w:tplc="08090003" w:tentative="1">
+      <w:start w:val="1"/>
+      <w:numFmt w:val="bullet"/>
+      <w:lvlText w:val="o"/>
+      <w:lvlJc w:val="left"/>
+      <w:pPr>
+        <w:ind w:left="1440" w:hanging="360"/>
+      </w:pPr>
+      <w:rPr>
+        <w:rFonts w:ascii="Courier New" w:hAnsi="Courier New" w:cs="Courier New" w:hint="default"/>
+      </w:rPr>
+    </w:lvl>
+    <w:lvl w:ilvl="2" w:tplc="08090005" w:tentative="1">
+      <w:start w:val="1"/>
+      <w:numFmt w:val="bullet"/>
+      <w:lvlText w:val=""/>
+      <w:lvlJc w:val="left"/>
+      <w:pPr>
+        <w:ind w:left="2160" w:hanging="360"/>
+      </w:pPr>
+      <w:rPr>
+        <w:rFonts w:ascii="Wingdings" w:hAnsi="Wingdings" w:hint="default"/>
+      </w:rPr>
+    </w:lvl>
+    <w:lvl w:ilvl="3" w:tplc="08090001" w:tentative="1">
+      <w:start w:val="1"/>
+      <w:numFmt w:val="bullet"/>
+      <w:lvlText w:val=""/>
+      <w:lvlJc w:val="left"/>
+      <w:pPr>
+        <w:ind w:left="2880" w:hanging="360"/>
+      </w:pPr>
+      <w:rPr>
+        <w:rFonts w:ascii="Symbol" w:hAnsi="Symbol" w:hint="default"/>
+      </w:rPr>
+    </w:lvl>
+    <w:lvl w:ilvl="4" w:tplc="08090003" w:tentative="1">
+      <w:start w:val="1"/>
+      <w:numFmt w:val="bullet"/>
+      <w:lvlText w:val="o"/>
+      <w:lvlJc w:val="left"/>
+      <w:pPr>
+        <w:ind w:left="3600" w:hanging="360"/>
+      </w:pPr>
+      <w:rPr>
+        <w:rFonts w:ascii="Courier New" w:hAnsi="Courier New" w:cs="Courier New" w:hint="default"/>
+      </w:rPr>
+    </w:lvl>
+    <w:lvl w:ilvl="5" w:tplc="08090005" w:tentative="1">
+      <w:start w:val="1"/>
+      <w:numFmt w:val="bullet"/>
+      <w:lvlText w:val=""/>
+      <w:lvlJc w:val="left"/>
+      <w:pPr>
+        <w:ind w:left="4320" w:hanging="360"/>
+      </w:pPr>
+      <w:rPr>
+        <w:rFonts w:ascii="Wingdings" w:hAnsi="Wingdings" w:hint="default"/>
+      </w:rPr>
+    </w:lvl>
+    <w:lvl w:ilvl="6" w:tplc="08090001" w:tentative="1">
+      <w:start w:val="1"/>
+      <w:numFmt w:val="bullet"/>
+      <w:lvlText w:val=""/>
+      <w:lvlJc w:val="left"/>
+      <w:pPr>
+        <w:ind w:left="5040" w:hanging="360"/>
+      </w:pPr>
+      <w:rPr>
+        <w:rFonts w:ascii="Symbol" w:hAnsi="Symbol" w:hint="default"/>
+      </w:rPr>
+    </w:lvl>
+    <w:lvl w:ilvl="7" w:tplc="08090003" w:tentative="1">
+      <w:start w:val="1"/>
+      <w:numFmt w:val="bullet"/>
+      <w:lvlText w:val="o"/>
+      <w:lvlJc w:val="left"/>
+      <w:pPr>
+        <w:ind w:left="5760" w:hanging="360"/>
+      </w:pPr>
+      <w:rPr>
+        <w:rFonts w:ascii="Courier New" w:hAnsi="Courier New" w:cs="Courier New" w:hint="default"/>
+      </w:rPr>
+    </w:lvl>
+    <w:lvl w:ilvl="8" w:tplc="08090005" w:tentative="1">
+      <w:start w:val="1"/>
+      <w:numFmt w:val="bullet"/>
+      <w:lvlText w:val=""/>
+      <w:lvlJc w:val="left"/>
+      <w:pPr>
+        <w:ind w:left="6480" w:hanging="360"/>
+      </w:pPr>
+      <w:rPr>
+        <w:rFonts w:ascii="Wingdings" w:hAnsi="Wingdings" w:hint="default"/>
+      </w:rPr>
+    </w:lvl>
+  </w:abstractNum>
+  <w:abstractNum w:abstractNumId="1" w15:restartNumberingAfterBreak="0">
+    <w:nsid w:val="3DA47F1E"/>
+    <w:multiLevelType w:val="hybridMultilevel"/>
+    <w:tmpl w:val="EAEE5B42"/>
+    <w:lvl w:ilvl="0" w:tplc="08090005">
+      <w:start w:val="1"/>
+      <w:numFmt w:val="bullet"/>
+      <w:lvlText w:val=""/>
+      <w:lvlJc w:val="left"/>
+      <w:pPr>
+        <w:ind w:left="720" w:hanging="360"/>
+      </w:pPr>
+      <w:rPr>
+        <w:rFonts w:ascii="Wingdings" w:hAnsi="Wingdings" w:hint="default"/>
+      </w:rPr>
+    </w:lvl>
+    <w:lvl w:ilvl="1" w:tplc="08090003" w:tentative="1">
+      <w:start w:val="1"/>
+      <w:numFmt w:val="bullet"/>
+      <w:lvlText w:val="o"/>
+      <w:lvlJc w:val="left"/>
+      <w:pPr>
+        <w:ind w:left="1440" w:hanging="360"/>
+      </w:pPr>
+      <w:rPr>
+        <w:rFonts w:ascii="Courier New" w:hAnsi="Courier New" w:cs="Courier New" w:hint="default"/>
+      </w:rPr>
+    </w:lvl>
+    <w:lvl w:ilvl="2" w:tplc="08090005" w:tentative="1">
+      <w:start w:val="1"/>
+      <w:numFmt w:val="bullet"/>
+      <w:lvlText w:val=""/>
+      <w:lvlJc w:val="left"/>
+      <w:pPr>
+        <w:ind w:left="2160" w:hanging="360"/>
+      </w:pPr>
+      <w:rPr>
+        <w:rFonts w:ascii="Wingdings" w:hAnsi="Wingdings" w:hint="default"/>
+      </w:rPr>
+    </w:lvl>
+    <w:lvl w:ilvl="3" w:tplc="08090001" w:tentative="1">
+      <w:start w:val="1"/>
+      <w:numFmt w:val="bullet"/>
+      <w:lvlText w:val=""/>
+      <w:lvlJc w:val="left"/>
+      <w:pPr>
+        <w:ind w:left="2880" w:hanging="360"/>
+      </w:pPr>
+      <w:rPr>
+        <w:rFonts w:ascii="Symbol" w:hAnsi="Symbol" w:hint="default"/>
+      </w:rPr>
+    </w:lvl>
+    <w:lvl w:ilvl="4" w:tplc="08090003" w:tentative="1">
+      <w:start w:val="1"/>
+      <w:numFmt w:val="bullet"/>
+      <w:lvlText w:val="o"/>
+      <w:lvlJc w:val="left"/>
+      <w:pPr>
+        <w:ind w:left="3600" w:hanging="360"/>
+      </w:pPr>
+      <w:rPr>
+        <w:rFonts w:ascii="Courier New" w:hAnsi="Courier New" w:cs="Courier New" w:hint="default"/>
+      </w:rPr>
+    </w:lvl>
+    <w:lvl w:ilvl="5" w:tplc="08090005" w:tentative="1">
+      <w:start w:val="1"/>
+      <w:numFmt w:val="bullet"/>
+      <w:lvlText w:val=""/>
+      <w:lvlJc w:val="left"/>
+      <w:pPr>
+        <w:ind w:left="4320" w:hanging="360"/>
+      </w:pPr>
+      <w:rPr>
+        <w:rFonts w:ascii="Wingdings" w:hAnsi="Wingdings" w:hint="default"/>
+      </w:rPr>
+    </w:lvl>
+    <w:lvl w:ilvl="6" w:tplc="08090001" w:tentative="1">
+      <w:start w:val="1"/>
+      <w:numFmt w:val="bullet"/>
+      <w:lvlText w:val=""/>
+      <w:lvlJc w:val="left"/>
+      <w:pPr>
+        <w:ind w:left="5040" w:hanging="360"/>
+      </w:pPr>
+      <w:rPr>
+        <w:rFonts w:ascii="Symbol" w:hAnsi="Symbol" w:hint="default"/>
+      </w:rPr>
+    </w:lvl>
+    <w:lvl w:ilvl="7" w:tplc="08090003" w:tentative="1">
+      <w:start w:val="1"/>
+      <w:numFmt w:val="bullet"/>
+      <w:lvlText w:val="o"/>
+      <w:lvlJc w:val="left"/>
+      <w:pPr>
+        <w:ind w:left="5760" w:hanging="360"/>
+      </w:pPr>
+      <w:rPr>
+        <w:rFonts w:ascii="Courier New" w:hAnsi="Courier New" w:cs="Courier New" w:hint="default"/>
+      </w:rPr>
+    </w:lvl>
+    <w:lvl w:ilvl="8" w:tplc="08090005" w:tentative="1">
+      <w:start w:val="1"/>
+      <w:numFmt w:val="bullet"/>
+      <w:lvlText w:val=""/>
+      <w:lvlJc w:val="left"/>
+      <w:pPr>
+        <w:ind w:left="6480" w:hanging="360"/>
+      </w:pPr>
+      <w:rPr>
+        <w:rFonts w:ascii="Wingdings" w:hAnsi="Wingdings" w:hint="default"/>
+      </w:rPr>
+    </w:lvl>
+  </w:abstractNum>
+  <w:num w:numId="1">
+    <w:abstractNumId w:val="0"/>
+  </w:num>
+  <w:num w:numId="2">
+    <w:abstractNumId w:val="1"/>
+  </w:num>
+</w:numbering>
 </file>
 
 <file path=word/styles.xml><?xml version="1.0" encoding="utf-8"?>
@@ -875,6 +1765,48 @@
       <w:szCs w:val="24"/>
     </w:rPr>
   </w:style>
+  <w:style w:type="paragraph" w:styleId="Heading4">
+    <w:name w:val="heading 4"/>
+    <w:basedOn w:val="Normal"/>
+    <w:next w:val="Normal"/>
+    <w:link w:val="Heading4Char"/>
+    <w:uiPriority w:val="9"/>
+    <w:unhideWhenUsed/>
+    <w:qFormat/>
+    <w:rsid w:val="00BA636C"/>
+    <w:pPr>
+      <w:keepNext/>
+      <w:keepLines/>
+      <w:spacing w:before="40" w:after="0"/>
+      <w:outlineLvl w:val="3"/>
+    </w:pPr>
+    <w:rPr>
+      <w:rFonts w:asciiTheme="majorHAnsi" w:eastAsiaTheme="majorEastAsia" w:hAnsiTheme="majorHAnsi" w:cstheme="majorBidi"/>
+      <w:i/>
+      <w:iCs/>
+      <w:color w:val="2F5496" w:themeColor="accent1" w:themeShade="BF"/>
+    </w:rPr>
+  </w:style>
+  <w:style w:type="paragraph" w:styleId="Heading5">
+    <w:name w:val="heading 5"/>
+    <w:basedOn w:val="Normal"/>
+    <w:next w:val="Normal"/>
+    <w:link w:val="Heading5Char"/>
+    <w:uiPriority w:val="9"/>
+    <w:unhideWhenUsed/>
+    <w:qFormat/>
+    <w:rsid w:val="007C6456"/>
+    <w:pPr>
+      <w:keepNext/>
+      <w:keepLines/>
+      <w:spacing w:before="40" w:after="0"/>
+      <w:outlineLvl w:val="4"/>
+    </w:pPr>
+    <w:rPr>
+      <w:rFonts w:asciiTheme="majorHAnsi" w:eastAsiaTheme="majorEastAsia" w:hAnsiTheme="majorHAnsi" w:cstheme="majorBidi"/>
+      <w:color w:val="2F5496" w:themeColor="accent1" w:themeShade="BF"/>
+    </w:rPr>
+  </w:style>
   <w:style w:type="character" w:default="1" w:styleId="DefaultParagraphFont">
     <w:name w:val="Default Paragraph Font"/>
     <w:uiPriority w:val="1"/>
@@ -959,6 +1891,41 @@
       <w:sz w:val="24"/>
       <w:szCs w:val="24"/>
     </w:rPr>
+  </w:style>
+  <w:style w:type="character" w:customStyle="1" w:styleId="Heading4Char">
+    <w:name w:val="Heading 4 Char"/>
+    <w:basedOn w:val="DefaultParagraphFont"/>
+    <w:link w:val="Heading4"/>
+    <w:uiPriority w:val="9"/>
+    <w:rsid w:val="00BA636C"/>
+    <w:rPr>
+      <w:rFonts w:asciiTheme="majorHAnsi" w:eastAsiaTheme="majorEastAsia" w:hAnsiTheme="majorHAnsi" w:cstheme="majorBidi"/>
+      <w:i/>
+      <w:iCs/>
+      <w:color w:val="2F5496" w:themeColor="accent1" w:themeShade="BF"/>
+    </w:rPr>
+  </w:style>
+  <w:style w:type="character" w:customStyle="1" w:styleId="Heading5Char">
+    <w:name w:val="Heading 5 Char"/>
+    <w:basedOn w:val="DefaultParagraphFont"/>
+    <w:link w:val="Heading5"/>
+    <w:uiPriority w:val="9"/>
+    <w:rsid w:val="007C6456"/>
+    <w:rPr>
+      <w:rFonts w:asciiTheme="majorHAnsi" w:eastAsiaTheme="majorEastAsia" w:hAnsiTheme="majorHAnsi" w:cstheme="majorBidi"/>
+      <w:color w:val="2F5496" w:themeColor="accent1" w:themeShade="BF"/>
+    </w:rPr>
+  </w:style>
+  <w:style w:type="paragraph" w:styleId="ListParagraph">
+    <w:name w:val="List Paragraph"/>
+    <w:basedOn w:val="Normal"/>
+    <w:uiPriority w:val="34"/>
+    <w:qFormat/>
+    <w:rsid w:val="00B47F4C"/>
+    <w:pPr>
+      <w:ind w:left="720"/>
+      <w:contextualSpacing/>
+    </w:pPr>
   </w:style>
 </w:styles>
 </file>

</xml_diff>